<commit_message>
Updated logo colors for VoiceGeometryPainter
</commit_message>
<xml_diff>
--- a/Design/PaintWithVoice/storyboard/storyboard.docx
+++ b/Design/PaintWithVoice/storyboard/storyboard.docx
@@ -353,6 +353,8 @@
               </w:rPr>
               <w:t>.</w:t>
             </w:r>
+            <w:bookmarkStart w:id="1" w:name="_GoBack"/>
+            <w:bookmarkEnd w:id="1"/>
           </w:p>
         </w:tc>
         <w:tc>
@@ -1732,18 +1734,7 @@
                 <w:sz w:val="22"/>
                 <w:szCs w:val="22"/>
               </w:rPr>
-              <w:t>Note: commands are only for</w:t>
-            </w:r>
-            <w:bookmarkStart w:id="1" w:name="_GoBack"/>
-            <w:bookmarkEnd w:id="1"/>
-            <w:r>
-              <w:rPr>
-                <w:rFonts w:ascii="Arial" w:hAnsi="Arial" w:cs="Arial"/>
-                <w:color w:val="000000"/>
-                <w:sz w:val="22"/>
-                <w:szCs w:val="22"/>
-              </w:rPr>
-              <w:t xml:space="preserve"> guidance purpose, they are not in the final form.</w:t>
+              <w:t>Note: commands are only for guidance purpose, they are not in the final form.</w:t>
             </w:r>
           </w:p>
         </w:tc>
@@ -1995,17 +1986,15 @@
                 <w:color w:val="000000" w:themeColor="text1"/>
                 <w:szCs w:val="22"/>
               </w:rPr>
-              <w:t xml:space="preserve">What if I want to color such a shape? I </w:t>
-            </w:r>
-            <w:proofErr w:type="spellStart"/>
-            <w:r>
-              <w:rPr>
-                <w:color w:val="000000" w:themeColor="text1"/>
-                <w:szCs w:val="22"/>
-              </w:rPr>
-              <w:t>drawn</w:t>
-            </w:r>
-            <w:proofErr w:type="spellEnd"/>
+              <w:t>What if I wan</w:t>
+            </w:r>
+            <w:r>
+              <w:rPr>
+                <w:color w:val="000000" w:themeColor="text1"/>
+                <w:szCs w:val="22"/>
+              </w:rPr>
+              <w:t>t to color such a shape? I drew</w:t>
+            </w:r>
             <w:r>
               <w:rPr>
                 <w:color w:val="000000" w:themeColor="text1"/>
@@ -2136,7 +2125,21 @@
                 <w:color w:val="000000" w:themeColor="text1"/>
                 <w:szCs w:val="22"/>
               </w:rPr>
-              <w:t>Well, I drawn a few shapes, but they are pretty simple, so I got bored already. Are there any sketches that I can simply color?</w:t>
+              <w:t>Well, I dr</w:t>
+            </w:r>
+            <w:r>
+              <w:rPr>
+                <w:color w:val="000000" w:themeColor="text1"/>
+                <w:szCs w:val="22"/>
+              </w:rPr>
+              <w:t>ew</w:t>
+            </w:r>
+            <w:r>
+              <w:rPr>
+                <w:color w:val="000000" w:themeColor="text1"/>
+                <w:szCs w:val="22"/>
+              </w:rPr>
+              <w:t xml:space="preserve"> a few shapes, but they are pretty simple, so I got bored already. Are there any sketches that I can simply color?</w:t>
             </w:r>
           </w:p>
           <w:p>

</xml_diff>